<commit_message>
Implement scraping for links
Addresses part 1 of project, transcript_ids stored in .txt file
</commit_message>
<xml_diff>
--- a/Resources.docx
+++ b/Resources.docx
@@ -10,26 +10,18 @@
         <w:t xml:space="preserve"> </w:t>
       </w:r>
       <w:r>
-        <w:t>MDI1MjUwMjczMDE0NjkwMzUyMzI0MmNmMQ000</w:t>
-      </w:r>
-    </w:p>
-    <w:p>
-      <w:pPr>
-        <w:ind w:left="720" w:firstLine="720"/>
-      </w:pPr>
-      <w:r>
-        <w:t xml:space="preserve"> </w:t>
-      </w:r>
-      <w:r>
-        <w:t>MDI1MjUwMjczMDE0NjkwMzY2OTU3YWFlMw000</w:t>
-      </w:r>
-    </w:p>
-    <w:p>
-      <w:proofErr w:type="spellStart"/>
-      <w:r>
-        <w:t>Codeacedemy</w:t>
-      </w:r>
-      <w:proofErr w:type="spellEnd"/>
+        <w:t>MDI1MjUwMj</w:t>
+      </w:r>
+      <w:bookmarkStart w:id="0" w:name="_GoBack"/>
+      <w:bookmarkEnd w:id="0"/>
+      <w:r>
+        <w:t>czMDE0NjkwMzY2OTU3YWFlMw000</w:t>
+      </w:r>
+    </w:p>
+    <w:p>
+      <w:r>
+        <w:t>Found key</w:t>
+      </w:r>
       <w:r>
         <w:t xml:space="preserve"> </w:t>
       </w:r>
@@ -46,8 +38,6 @@
           <w:t>http://dev.npr.org/apply/</w:t>
         </w:r>
       </w:hyperlink>
-      <w:bookmarkStart w:id="0" w:name="_GoBack"/>
-      <w:bookmarkEnd w:id="0"/>
     </w:p>
     <w:p/>
     <w:p/>
@@ -107,7 +97,26 @@
       </w:hyperlink>
     </w:p>
     <w:p/>
-    <w:p/>
+    <w:p>
+      <w:r>
+        <w:t>NPR XML format is great:</w:t>
+      </w:r>
+    </w:p>
+    <w:p>
+      <w:hyperlink r:id="rId10" w:history="1">
+        <w:r>
+          <w:rPr>
+            <w:rStyle w:val="Hyperlink"/>
+          </w:rPr>
+          <w:t>http://api.npr.org/transcript?id=486599013&amp;apiKey=MDEwNjQyNzU3MDEzNTY3MTI3MzM5ZjUxNg001</w:t>
+        </w:r>
+      </w:hyperlink>
+    </w:p>
+    <w:p>
+      <w:r>
+        <w:t>http://www.npr.org/templates/transcript/transcript.php?storyId=486599013</w:t>
+      </w:r>
+    </w:p>
     <w:sectPr>
       <w:pgSz w:w="12240" w:h="15840"/>
       <w:pgMar w:top="1440" w:right="1440" w:bottom="1440" w:left="1440" w:header="720" w:footer="720" w:gutter="0"/>

</xml_diff>